<commit_message>
Another small change in prepration for students
</commit_message>
<xml_diff>
--- a/Student Instructions.docx
+++ b/Student Instructions.docx
@@ -498,7 +498,15 @@
         </w:numPr>
       </w:pPr>
       <w:r>
-        <w:t>From your new project repository, you can download the desktop application that will let your push/pull code from the repository. Install the application. If your computer is 32 bit you will get an error message during install. I recommend downloading GitKraken which will work with GitHub (</w:t>
+        <w:t xml:space="preserve">From your new project repository, you can download the desktop application that will let your push/pull code from the repository. Install the application. If your computer is 32 bit you will get an error message during install. I recommend downloading </w:t>
+      </w:r>
+      <w:proofErr w:type="spellStart"/>
+      <w:r>
+        <w:t>GitKraken</w:t>
+      </w:r>
+      <w:proofErr w:type="spellEnd"/>
+      <w:r>
+        <w:t xml:space="preserve"> which will work with GitHub (</w:t>
       </w:r>
       <w:r>
         <w:t>https://www.gitkraken.com/download</w:t>
@@ -643,7 +651,15 @@
         <w:t xml:space="preserve">that </w:t>
       </w:r>
       <w:r>
-        <w:t>you will need to master with your git application and the GitHub repository. You will be responsible for knowing how to do this with your computer. If you have any problems, you can contact me and we will work through the process. You might also work with your peers as they are trying to understand the same processes.</w:t>
+        <w:t xml:space="preserve">you will need to master with your git application and the GitHub repository. You will be responsible for knowing how to do this with your computer. If you have any problems, you can contact </w:t>
+      </w:r>
+      <w:proofErr w:type="gramStart"/>
+      <w:r>
+        <w:t>me</w:t>
+      </w:r>
+      <w:proofErr w:type="gramEnd"/>
+      <w:r>
+        <w:t xml:space="preserve"> and we will work through the process. You might also work with your peers as they are trying to understand the same processes.</w:t>
       </w:r>
     </w:p>
     <w:p>
@@ -943,6 +959,9 @@
       <w:r>
         <w:t>). If you add a folder, make sure you put an index.html file in place.</w:t>
       </w:r>
+      <w:r>
+        <w:t xml:space="preserve"> Create one in the main folder as well.</w:t>
+      </w:r>
     </w:p>
     <w:p>
       <w:r>
@@ -1108,8 +1127,73 @@
           </wp:inline>
         </w:drawing>
       </w:r>
+    </w:p>
+    <w:p>
+      <w:pPr>
+        <w:pStyle w:val="ListParagraph"/>
+        <w:numPr>
+          <w:ilvl w:val="0"/>
+          <w:numId w:val="1"/>
+        </w:numPr>
+      </w:pPr>
       <w:bookmarkStart w:id="0" w:name="_GoBack"/>
       <w:bookmarkEnd w:id="0"/>
+      <w:r>
+        <w:t>The GitHub page you have created will be named in this way. Navigate to the page in your browser. This confirms that your page is online.</w:t>
+      </w:r>
+      <w:r>
+        <w:rPr>
+          <w:noProof/>
+        </w:rPr>
+        <w:drawing>
+          <wp:inline distT="0" distB="0" distL="0" distR="0" wp14:anchorId="5599B9F2" wp14:editId="7FB81E29">
+            <wp:extent cx="3923665" cy="1297305"/>
+            <wp:effectExtent l="0" t="0" r="635" b="0"/>
+            <wp:docPr id="4" name="Picture 4"/>
+            <wp:cNvGraphicFramePr>
+              <a:graphicFrameLocks xmlns:a="http://schemas.openxmlformats.org/drawingml/2006/main" noChangeAspect="1"/>
+            </wp:cNvGraphicFramePr>
+            <a:graphic xmlns:a="http://schemas.openxmlformats.org/drawingml/2006/main">
+              <a:graphicData uri="http://schemas.openxmlformats.org/drawingml/2006/picture">
+                <pic:pic xmlns:pic="http://schemas.openxmlformats.org/drawingml/2006/picture">
+                  <pic:nvPicPr>
+                    <pic:cNvPr id="0" name="Picture 1"/>
+                    <pic:cNvPicPr>
+                      <a:picLocks noChangeAspect="1" noChangeArrowheads="1"/>
+                    </pic:cNvPicPr>
+                  </pic:nvPicPr>
+                  <pic:blipFill>
+                    <a:blip r:embed="rId16">
+                      <a:extLst>
+                        <a:ext uri="{28A0092B-C50C-407E-A947-70E740481C1C}">
+                          <a14:useLocalDpi xmlns:a14="http://schemas.microsoft.com/office/drawing/2010/main" val="0"/>
+                        </a:ext>
+                      </a:extLst>
+                    </a:blip>
+                    <a:srcRect/>
+                    <a:stretch>
+                      <a:fillRect/>
+                    </a:stretch>
+                  </pic:blipFill>
+                  <pic:spPr bwMode="auto">
+                    <a:xfrm>
+                      <a:off x="0" y="0"/>
+                      <a:ext cx="3923665" cy="1297305"/>
+                    </a:xfrm>
+                    <a:prstGeom prst="rect">
+                      <a:avLst/>
+                    </a:prstGeom>
+                    <a:noFill/>
+                    <a:ln>
+                      <a:noFill/>
+                    </a:ln>
+                  </pic:spPr>
+                </pic:pic>
+              </a:graphicData>
+            </a:graphic>
+          </wp:inline>
+        </w:drawing>
+      </w:r>
     </w:p>
     <w:sectPr>
       <w:pgSz w:w="12240" w:h="15840"/>
@@ -1124,9 +1208,9 @@
 <file path=word/numbering.xml><?xml version="1.0" encoding="utf-8"?>
 <w:numbering xmlns:wpc="http://schemas.microsoft.com/office/word/2010/wordprocessingCanvas" xmlns:cx="http://schemas.microsoft.com/office/drawing/2014/chartex" xmlns:cx1="http://schemas.microsoft.com/office/drawing/2015/9/8/chartex" xmlns:cx2="http://schemas.microsoft.com/office/drawing/2015/10/21/chartex" xmlns:cx3="http://schemas.microsoft.com/office/drawing/2016/5/9/chartex" xmlns:cx4="http://schemas.microsoft.com/office/drawing/2016/5/10/chartex" xmlns:cx5="http://schemas.microsoft.com/office/drawing/2016/5/11/chartex" xmlns:cx6="http://schemas.microsoft.com/office/drawing/2016/5/12/chartex" xmlns:cx7="http://schemas.microsoft.com/office/drawing/2016/5/13/chartex" xmlns:cx8="http://schemas.microsoft.com/office/drawing/2016/5/14/chartex" xmlns:mc="http://schemas.openxmlformats.org/markup-compatibility/2006" xmlns:aink="http://schemas.microsoft.com/office/drawing/2016/ink" xmlns:am3d="http://schemas.microsoft.com/office/drawing/2017/model3d" xmlns:o="urn:schemas-microsoft-com:office:office" xmlns:r="http://schemas.openxmlformats.org/officeDocument/2006/relationships" xmlns:m="http://schemas.openxmlformats.org/officeDocument/2006/math" xmlns:v="urn:schemas-microsoft-com:vml" xmlns:wp14="http://schemas.microsoft.com/office/word/2010/wordprocessingDrawing" xmlns:wp="http://schemas.openxmlformats.org/drawingml/2006/wordprocessingDrawing" xmlns:w10="urn:schemas-microsoft-com:office:word" xmlns:w="http://schemas.openxmlformats.org/wordprocessingml/2006/main" xmlns:w14="http://schemas.microsoft.com/office/word/2010/wordml" xmlns:w15="http://schemas.microsoft.com/office/word/2012/wordml" xmlns:w16cid="http://schemas.microsoft.com/office/word/2016/wordml/cid" xmlns:w16se="http://schemas.microsoft.com/office/word/2015/wordml/symex" xmlns:wpg="http://schemas.microsoft.com/office/word/2010/wordprocessingGroup" xmlns:wpi="http://schemas.microsoft.com/office/word/2010/wordprocessingInk" xmlns:wne="http://schemas.microsoft.com/office/word/2006/wordml" xmlns:wps="http://schemas.microsoft.com/office/word/2010/wordprocessingShape" mc:Ignorable="w14 w15 w16se w16cid wp14">
   <w:abstractNum w:abstractNumId="0" w15:restartNumberingAfterBreak="0">
-    <w:nsid w:val="3C4B3B94"/>
+    <w:nsid w:val="3524702F"/>
     <w:multiLevelType w:val="hybridMultilevel"/>
-    <w:tmpl w:val="AC5CC54E"/>
+    <w:tmpl w:val="F17E1EE6"/>
     <w:lvl w:ilvl="0" w:tplc="0409000F">
       <w:start w:val="1"/>
       <w:numFmt w:val="decimal"/>
@@ -1135,6 +1219,92 @@
       <w:pPr>
         <w:ind w:left="720" w:hanging="360"/>
       </w:pPr>
+    </w:lvl>
+    <w:lvl w:ilvl="1" w:tplc="04090019" w:tentative="1">
+      <w:start w:val="1"/>
+      <w:numFmt w:val="lowerLetter"/>
+      <w:lvlText w:val="%2."/>
+      <w:lvlJc w:val="left"/>
+      <w:pPr>
+        <w:ind w:left="1440" w:hanging="360"/>
+      </w:pPr>
+    </w:lvl>
+    <w:lvl w:ilvl="2" w:tplc="0409001B" w:tentative="1">
+      <w:start w:val="1"/>
+      <w:numFmt w:val="lowerRoman"/>
+      <w:lvlText w:val="%3."/>
+      <w:lvlJc w:val="right"/>
+      <w:pPr>
+        <w:ind w:left="2160" w:hanging="180"/>
+      </w:pPr>
+    </w:lvl>
+    <w:lvl w:ilvl="3" w:tplc="0409000F" w:tentative="1">
+      <w:start w:val="1"/>
+      <w:numFmt w:val="decimal"/>
+      <w:lvlText w:val="%4."/>
+      <w:lvlJc w:val="left"/>
+      <w:pPr>
+        <w:ind w:left="2880" w:hanging="360"/>
+      </w:pPr>
+    </w:lvl>
+    <w:lvl w:ilvl="4" w:tplc="04090019" w:tentative="1">
+      <w:start w:val="1"/>
+      <w:numFmt w:val="lowerLetter"/>
+      <w:lvlText w:val="%5."/>
+      <w:lvlJc w:val="left"/>
+      <w:pPr>
+        <w:ind w:left="3600" w:hanging="360"/>
+      </w:pPr>
+    </w:lvl>
+    <w:lvl w:ilvl="5" w:tplc="0409001B" w:tentative="1">
+      <w:start w:val="1"/>
+      <w:numFmt w:val="lowerRoman"/>
+      <w:lvlText w:val="%6."/>
+      <w:lvlJc w:val="right"/>
+      <w:pPr>
+        <w:ind w:left="4320" w:hanging="180"/>
+      </w:pPr>
+    </w:lvl>
+    <w:lvl w:ilvl="6" w:tplc="0409000F" w:tentative="1">
+      <w:start w:val="1"/>
+      <w:numFmt w:val="decimal"/>
+      <w:lvlText w:val="%7."/>
+      <w:lvlJc w:val="left"/>
+      <w:pPr>
+        <w:ind w:left="5040" w:hanging="360"/>
+      </w:pPr>
+    </w:lvl>
+    <w:lvl w:ilvl="7" w:tplc="04090019" w:tentative="1">
+      <w:start w:val="1"/>
+      <w:numFmt w:val="lowerLetter"/>
+      <w:lvlText w:val="%8."/>
+      <w:lvlJc w:val="left"/>
+      <w:pPr>
+        <w:ind w:left="5760" w:hanging="360"/>
+      </w:pPr>
+    </w:lvl>
+    <w:lvl w:ilvl="8" w:tplc="0409001B" w:tentative="1">
+      <w:start w:val="1"/>
+      <w:numFmt w:val="lowerRoman"/>
+      <w:lvlText w:val="%9."/>
+      <w:lvlJc w:val="right"/>
+      <w:pPr>
+        <w:ind w:left="6480" w:hanging="180"/>
+      </w:pPr>
+    </w:lvl>
+  </w:abstractNum>
+  <w:abstractNum w:abstractNumId="1" w15:restartNumberingAfterBreak="0">
+    <w:nsid w:val="3C4B3B94"/>
+    <w:multiLevelType w:val="hybridMultilevel"/>
+    <w:tmpl w:val="4712EAB6"/>
+    <w:lvl w:ilvl="0" w:tplc="0409000F">
+      <w:start w:val="1"/>
+      <w:numFmt w:val="decimal"/>
+      <w:lvlText w:val="%1."/>
+      <w:lvlJc w:val="left"/>
+      <w:pPr>
+        <w:ind w:left="720" w:hanging="360"/>
+      </w:pPr>
       <w:rPr>
         <w:rFonts w:hint="default"/>
       </w:rPr>
@@ -1215,7 +1385,7 @@
       </w:pPr>
     </w:lvl>
   </w:abstractNum>
-  <w:abstractNum w:abstractNumId="1" w15:restartNumberingAfterBreak="0">
+  <w:abstractNum w:abstractNumId="2" w15:restartNumberingAfterBreak="0">
     <w:nsid w:val="5F4D491C"/>
     <w:multiLevelType w:val="hybridMultilevel"/>
     <w:tmpl w:val="E60C0038"/>
@@ -1329,10 +1499,13 @@
     </w:lvl>
   </w:abstractNum>
   <w:num w:numId="1">
-    <w:abstractNumId w:val="0"/>
+    <w:abstractNumId w:val="1"/>
   </w:num>
   <w:num w:numId="2">
-    <w:abstractNumId w:val="1"/>
+    <w:abstractNumId w:val="2"/>
+  </w:num>
+  <w:num w:numId="3">
+    <w:abstractNumId w:val="0"/>
   </w:num>
 </w:numbering>
 </file>

</xml_diff>